<commit_message>
updated analysis, added features based on client request
</commit_message>
<xml_diff>
--- a/Analysis/Use Case Description/Check Ticket Validity.docx
+++ b/Analysis/Use Case Description/Check Ticket Validity.docx
@@ -767,51 +767,6 @@
               <w:t>Visitor give out their ticket</w:t>
             </w:r>
           </w:p>
-          <w:p>
-            <w:pPr>
-              <w:rPr>
-                <w:rFonts w:ascii="Times New Roman" w:hAnsi="Times New Roman" w:cs="Times New Roman"/>
-                <w:sz w:val="24"/>
-                <w:szCs w:val="24"/>
-                <w:lang w:val="id-ID"/>
-              </w:rPr>
-            </w:pPr>
-          </w:p>
-          <w:p>
-            <w:pPr>
-              <w:rPr>
-                <w:rFonts w:ascii="Times New Roman" w:hAnsi="Times New Roman" w:cs="Times New Roman"/>
-                <w:sz w:val="24"/>
-                <w:szCs w:val="24"/>
-                <w:lang w:val="id-ID"/>
-              </w:rPr>
-            </w:pPr>
-          </w:p>
-          <w:p>
-            <w:pPr>
-              <w:pStyle w:val="ListParagraph"/>
-              <w:numPr>
-                <w:ilvl w:val="0"/>
-                <w:numId w:val="1"/>
-              </w:numPr>
-              <w:ind w:left="378"/>
-              <w:rPr>
-                <w:rFonts w:ascii="Times New Roman" w:hAnsi="Times New Roman" w:cs="Times New Roman"/>
-                <w:sz w:val="24"/>
-                <w:szCs w:val="24"/>
-                <w:lang w:val="id-ID"/>
-              </w:rPr>
-            </w:pPr>
-            <w:r>
-              <w:rPr>
-                <w:rFonts w:ascii="Times New Roman" w:hAnsi="Times New Roman" w:cs="Times New Roman"/>
-                <w:sz w:val="24"/>
-                <w:szCs w:val="24"/>
-                <w:lang w:val="id-ID"/>
-              </w:rPr>
-              <w:t>Visitor enter attraction / ride / restaurant</w:t>
-            </w:r>
-          </w:p>
         </w:tc>
         <w:tc>
           <w:tcPr>
@@ -831,55 +786,35 @@
                 <w:lang w:val="id-ID"/>
               </w:rPr>
             </w:pPr>
+            <w:r>
+              <w:rPr>
+                <w:rFonts w:ascii="Times New Roman" w:hAnsi="Times New Roman" w:cs="Times New Roman"/>
+                <w:sz w:val="24"/>
+                <w:szCs w:val="24"/>
+                <w:lang w:val="id-ID"/>
+              </w:rPr>
+              <w:t xml:space="preserve">System validates the ticket via QR </w:t>
+            </w:r>
+            <w:r>
+              <w:rPr>
+                <w:rFonts w:ascii="Times New Roman" w:hAnsi="Times New Roman" w:cs="Times New Roman"/>
+                <w:sz w:val="24"/>
+                <w:szCs w:val="24"/>
+                <w:lang w:val="id-ID"/>
+              </w:rPr>
+              <w:t>c</w:t>
+            </w:r>
+            <w:r>
+              <w:rPr>
+                <w:rFonts w:ascii="Times New Roman" w:hAnsi="Times New Roman" w:cs="Times New Roman"/>
+                <w:sz w:val="24"/>
+                <w:szCs w:val="24"/>
+                <w:lang w:val="id-ID"/>
+              </w:rPr>
+              <w:t>ode</w:t>
+            </w:r>
             <w:bookmarkStart w:id="0" w:name="_GoBack"/>
             <w:bookmarkEnd w:id="0"/>
-            <w:r>
-              <w:rPr>
-                <w:rFonts w:ascii="Times New Roman" w:hAnsi="Times New Roman" w:cs="Times New Roman"/>
-                <w:sz w:val="24"/>
-                <w:szCs w:val="24"/>
-                <w:lang w:val="id-ID"/>
-              </w:rPr>
-              <w:t xml:space="preserve">System validates the ticket via QR </w:t>
-            </w:r>
-            <w:r>
-              <w:rPr>
-                <w:rFonts w:ascii="Times New Roman" w:hAnsi="Times New Roman" w:cs="Times New Roman"/>
-                <w:sz w:val="24"/>
-                <w:szCs w:val="24"/>
-                <w:lang w:val="id-ID"/>
-              </w:rPr>
-              <w:t>c</w:t>
-            </w:r>
-            <w:r>
-              <w:rPr>
-                <w:rFonts w:ascii="Times New Roman" w:hAnsi="Times New Roman" w:cs="Times New Roman"/>
-                <w:sz w:val="24"/>
-                <w:szCs w:val="24"/>
-                <w:lang w:val="id-ID"/>
-              </w:rPr>
-              <w:t>ode</w:t>
-            </w:r>
-          </w:p>
-          <w:p>
-            <w:pPr>
-              <w:rPr>
-                <w:rFonts w:ascii="Times New Roman" w:hAnsi="Times New Roman" w:cs="Times New Roman"/>
-                <w:sz w:val="24"/>
-                <w:szCs w:val="24"/>
-                <w:lang w:val="id-ID"/>
-              </w:rPr>
-            </w:pPr>
-          </w:p>
-          <w:p>
-            <w:pPr>
-              <w:rPr>
-                <w:rFonts w:ascii="Times New Roman" w:hAnsi="Times New Roman" w:cs="Times New Roman"/>
-                <w:sz w:val="24"/>
-                <w:szCs w:val="24"/>
-                <w:lang w:val="id-ID"/>
-              </w:rPr>
-            </w:pPr>
           </w:p>
         </w:tc>
       </w:tr>

</xml_diff>